<commit_message>
update cfp -- deadline extension
</commit_message>
<xml_diff>
--- a/CALL FOR INDUSTRY PAPERS.docx
+++ b/CALL FOR INDUSTRY PAPERS.docx
@@ -1,6 +1,6 @@
 
 <file path=word/document.xml><?xml version="1.0" encoding="utf-8"?>
-<w:document xmlns:wpc="http://schemas.microsoft.com/office/word/2010/wordprocessingCanvas" xmlns:cx="http://schemas.microsoft.com/office/drawing/2014/chartex" xmlns:cx1="http://schemas.microsoft.com/office/drawing/2015/9/8/chartex" xmlns:cx2="http://schemas.microsoft.com/office/drawing/2015/10/21/chartex" xmlns:cx3="http://schemas.microsoft.com/office/drawing/2016/5/9/chartex" xmlns:cx4="http://schemas.microsoft.com/office/drawing/2016/5/10/chartex" xmlns:cx5="http://schemas.microsoft.com/office/drawing/2016/5/11/chartex" xmlns:cx6="http://schemas.microsoft.com/office/drawing/2016/5/12/chartex" xmlns:cx7="http://schemas.microsoft.com/office/drawing/2016/5/13/chartex" xmlns:cx8="http://schemas.microsoft.com/office/drawing/2016/5/14/chartex" xmlns:mc="http://schemas.openxmlformats.org/markup-compatibility/2006" xmlns:aink="http://schemas.microsoft.com/office/drawing/2016/ink" xmlns:am3d="http://schemas.microsoft.com/office/drawing/2017/model3d" xmlns:o="urn:schemas-microsoft-com:office:office" xmlns:oel="http://schemas.microsoft.com/office/2019/extlst" xmlns:r="http://schemas.openxmlformats.org/officeDocument/2006/relationships" xmlns:m="http://schemas.openxmlformats.org/officeDocument/2006/math" xmlns:v="urn:schemas-microsoft-com:vml" xmlns:wp14="http://schemas.microsoft.com/office/word/2010/wordprocessingDrawing" xmlns:wp="http://schemas.openxmlformats.org/drawingml/2006/wordprocessingDrawing" xmlns:w10="urn:schemas-microsoft-com:office:word" xmlns:w="http://schemas.openxmlformats.org/wordprocessingml/2006/main" xmlns:w14="http://schemas.microsoft.com/office/word/2010/wordml" xmlns:w15="http://schemas.microsoft.com/office/word/2012/wordml" xmlns:w16cex="http://schemas.microsoft.com/office/word/2018/wordml/cex" xmlns:w16cid="http://schemas.microsoft.com/office/word/2016/wordml/cid" xmlns:w16="http://schemas.microsoft.com/office/word/2018/wordml" xmlns:w16du="http://schemas.microsoft.com/office/word/2023/wordml/word16du" xmlns:w16sdtdh="http://schemas.microsoft.com/office/word/2020/wordml/sdtdatahash" xmlns:w16se="http://schemas.microsoft.com/office/word/2015/wordml/symex" xmlns:wpg="http://schemas.microsoft.com/office/word/2010/wordprocessingGroup" xmlns:wpi="http://schemas.microsoft.com/office/word/2010/wordprocessingInk" xmlns:wne="http://schemas.microsoft.com/office/word/2006/wordml" xmlns:wps="http://schemas.microsoft.com/office/word/2010/wordprocessingShape" mc:Ignorable="w14 w15 w16se w16cid w16 w16cex w16sdtdh w16du wp14">
+<w:document xmlns:wpc="http://schemas.microsoft.com/office/word/2010/wordprocessingCanvas" xmlns:cx="http://schemas.microsoft.com/office/drawing/2014/chartex" xmlns:cx1="http://schemas.microsoft.com/office/drawing/2015/9/8/chartex" xmlns:cx2="http://schemas.microsoft.com/office/drawing/2015/10/21/chartex" xmlns:cx3="http://schemas.microsoft.com/office/drawing/2016/5/9/chartex" xmlns:cx4="http://schemas.microsoft.com/office/drawing/2016/5/10/chartex" xmlns:cx5="http://schemas.microsoft.com/office/drawing/2016/5/11/chartex" xmlns:cx6="http://schemas.microsoft.com/office/drawing/2016/5/12/chartex" xmlns:cx7="http://schemas.microsoft.com/office/drawing/2016/5/13/chartex" xmlns:cx8="http://schemas.microsoft.com/office/drawing/2016/5/14/chartex" xmlns:mc="http://schemas.openxmlformats.org/markup-compatibility/2006" xmlns:aink="http://schemas.microsoft.com/office/drawing/2016/ink" xmlns:am3d="http://schemas.microsoft.com/office/drawing/2017/model3d" xmlns:o="urn:schemas-microsoft-com:office:office" xmlns:oel="http://schemas.microsoft.com/office/2019/extlst" xmlns:r="http://schemas.openxmlformats.org/officeDocument/2006/relationships" xmlns:m="http://schemas.openxmlformats.org/officeDocument/2006/math" xmlns:v="urn:schemas-microsoft-com:vml" xmlns:wp14="http://schemas.microsoft.com/office/word/2010/wordprocessingDrawing" xmlns:wp="http://schemas.openxmlformats.org/drawingml/2006/wordprocessingDrawing" xmlns:w10="urn:schemas-microsoft-com:office:word" xmlns:w="http://schemas.openxmlformats.org/wordprocessingml/2006/main" xmlns:w14="http://schemas.microsoft.com/office/word/2010/wordml" xmlns:w15="http://schemas.microsoft.com/office/word/2012/wordml" xmlns:w16cex="http://schemas.microsoft.com/office/word/2018/wordml/cex" xmlns:w16cid="http://schemas.microsoft.com/office/word/2016/wordml/cid" xmlns:w16="http://schemas.microsoft.com/office/word/2018/wordml" xmlns:w16du="http://schemas.microsoft.com/office/word/2023/wordml/word16du" xmlns:w16sdtdh="http://schemas.microsoft.com/office/word/2020/wordml/sdtdatahash" xmlns:w16sdtfl="http://schemas.microsoft.com/office/word/2024/wordml/sdtformatlock" xmlns:w16se="http://schemas.microsoft.com/office/word/2015/wordml/symex" xmlns:wpg="http://schemas.microsoft.com/office/word/2010/wordprocessingGroup" xmlns:wpi="http://schemas.microsoft.com/office/word/2010/wordprocessingInk" xmlns:wne="http://schemas.microsoft.com/office/word/2006/wordml" xmlns:wps="http://schemas.microsoft.com/office/word/2010/wordprocessingShape" mc:Ignorable="w14 w15 w16se w16cid w16 w16cex w16sdtdh w16sdtfl w16du wp14">
   <w:body>
     <w:p>
       <w:pPr>
@@ -555,7 +555,21 @@
         <w:rPr>
           <w:lang w:val="en-US"/>
         </w:rPr>
-        <w:t xml:space="preserve">By submitting a paper, you agree that at least one of the authors will attend the conference and present the paper in person. All papers should be submitted via  HotCRP website </w:t>
+        <w:t xml:space="preserve">By submitting a paper, you agree that at least one of the authors will attend the conference and present the paper in person. All papers should be submitted via  </w:t>
+      </w:r>
+      <w:proofErr w:type="spellStart"/>
+      <w:r>
+        <w:rPr>
+          <w:lang w:val="en-US"/>
+        </w:rPr>
+        <w:t>HotCRP</w:t>
+      </w:r>
+      <w:proofErr w:type="spellEnd"/>
+      <w:r>
+        <w:rPr>
+          <w:lang w:val="en-US"/>
+        </w:rPr>
+        <w:t xml:space="preserve"> website </w:t>
       </w:r>
       <w:hyperlink r:id="rId10">
         <w:r>
@@ -629,6 +643,7 @@
       <w:r>
         <w:rPr>
           <w:b/>
+          <w:strike/>
           <w:color w:val="FF0000"/>
           <w:lang w:val="en-US"/>
         </w:rPr>
@@ -638,8 +653,58 @@
         <w:rPr>
           <w:lang w:val="en-US"/>
         </w:rPr>
-        <w:t xml:space="preserve"> (anywhere on earth)</w:t>
-      </w:r>
+        <w:t xml:space="preserve"> </w:t>
+      </w:r>
+      <w:r>
+        <w:rPr>
+          <w:b/>
+          <w:color w:val="FF0000"/>
+          <w:lang w:val="en-US"/>
+        </w:rPr>
+        <w:t xml:space="preserve">January </w:t>
+      </w:r>
+      <w:r>
+        <w:rPr>
+          <w:b/>
+          <w:color w:val="FF0000"/>
+          <w:lang w:val="en-US"/>
+        </w:rPr>
+        <w:t>26</w:t>
+      </w:r>
+      <w:r>
+        <w:rPr>
+          <w:b/>
+          <w:color w:val="FF0000"/>
+          <w:lang w:val="en-US"/>
+        </w:rPr>
+        <w:t>, 2025</w:t>
+      </w:r>
+      <w:bookmarkStart w:id="0" w:name="_Hlk187254959"/>
+      <w:r>
+        <w:rPr>
+          <w:lang w:val="en-US"/>
+        </w:rPr>
+        <w:t xml:space="preserve"> </w:t>
+      </w:r>
+      <w:r>
+        <w:rPr>
+          <w:lang w:val="en-US"/>
+        </w:rPr>
+        <w:t>(</w:t>
+      </w:r>
+      <w:r>
+        <w:rPr>
+          <w:lang w:val="en-US"/>
+        </w:rPr>
+        <w:t>AoE</w:t>
+      </w:r>
+      <w:r>
+        <w:rPr>
+          <w:lang w:val="en-US"/>
+        </w:rPr>
+        <w:t>)</w:t>
+      </w:r>
+      <w:bookmarkEnd w:id="0"/>
     </w:p>
     <w:p>
       <w:pPr>
@@ -677,7 +742,19 @@
         <w:rPr>
           <w:lang w:val="en-US"/>
         </w:rPr>
-        <w:t>(anywhere on earth)</w:t>
+        <w:t>(</w:t>
+      </w:r>
+      <w:r>
+        <w:rPr>
+          <w:lang w:val="en-US"/>
+        </w:rPr>
+        <w:t>AoE</w:t>
+      </w:r>
+      <w:r>
+        <w:rPr>
+          <w:lang w:val="en-US"/>
+        </w:rPr>
+        <w:t>)</w:t>
       </w:r>
     </w:p>
     <w:p>
@@ -716,7 +793,19 @@
         <w:rPr>
           <w:lang w:val="en-US"/>
         </w:rPr>
-        <w:t>(anywhere on earth)</w:t>
+        <w:t>(</w:t>
+      </w:r>
+      <w:r>
+        <w:rPr>
+          <w:lang w:val="en-US"/>
+        </w:rPr>
+        <w:t>AoE</w:t>
+      </w:r>
+      <w:r>
+        <w:rPr>
+          <w:lang w:val="en-US"/>
+        </w:rPr>
+        <w:t>)</w:t>
       </w:r>
     </w:p>
     <w:p>
@@ -727,13 +816,8 @@
         </w:numPr>
         <w:jc w:val="both"/>
       </w:pPr>
-      <w:proofErr w:type="spellStart"/>
-      <w:r>
-        <w:t>Conference</w:t>
-      </w:r>
-      <w:proofErr w:type="spellEnd"/>
-      <w:r>
-        <w:t xml:space="preserve"> date: </w:t>
+      <w:r>
+        <w:t xml:space="preserve">Conference date: </w:t>
       </w:r>
       <w:r>
         <w:rPr>
@@ -834,7 +918,7 @@
           <w:lang w:val="en-US"/>
         </w:rPr>
       </w:pPr>
-      <w:bookmarkStart w:id="0" w:name="_Hlk181903313"/>
+      <w:bookmarkStart w:id="1" w:name="_Hlk181903313"/>
       <w:r>
         <w:rPr>
           <w:rFonts w:ascii="Times New Roman" w:hAnsi="Times New Roman" w:hint="eastAsia"/>
@@ -848,7 +932,7 @@
         <w:t>Journal Publication Opportunity</w:t>
       </w:r>
     </w:p>
-    <w:bookmarkEnd w:id="0"/>
+    <w:bookmarkEnd w:id="1"/>
     <w:p>
       <w:pPr>
         <w:jc w:val="both"/>
@@ -954,7 +1038,7 @@
           <w:lang w:val="en-US"/>
         </w:rPr>
       </w:pPr>
-      <w:bookmarkStart w:id="1" w:name="_Hlk182939916"/>
+      <w:bookmarkStart w:id="2" w:name="_Hlk182939916"/>
       <w:r>
         <w:rPr>
           <w:b/>
@@ -978,7 +1062,7 @@
         <w:t>If you have questions or encounter any problems, please notify the Industry Track chair:</w:t>
       </w:r>
     </w:p>
-    <w:bookmarkEnd w:id="1"/>
+    <w:bookmarkEnd w:id="2"/>
     <w:p>
       <w:pPr>
         <w:numPr>
@@ -995,7 +1079,23 @@
           <w:b/>
           <w:color w:val="0000FF"/>
         </w:rPr>
-        <w:t xml:space="preserve">Angelo Corsaro, ZettaScale </w:t>
+        <w:t xml:space="preserve">Angelo Corsaro, </w:t>
+      </w:r>
+      <w:proofErr w:type="spellStart"/>
+      <w:r>
+        <w:rPr>
+          <w:b/>
+          <w:color w:val="0000FF"/>
+        </w:rPr>
+        <w:t>ZettaScale</w:t>
+      </w:r>
+      <w:proofErr w:type="spellEnd"/>
+      <w:r>
+        <w:rPr>
+          <w:b/>
+          <w:color w:val="0000FF"/>
+        </w:rPr>
+        <w:t xml:space="preserve"> </w:t>
       </w:r>
       <w:proofErr w:type="spellStart"/>
       <w:r>
@@ -1065,14 +1165,13 @@
           <w:p>
             <w:pPr>
               <w:rPr>
-                <w:rFonts w:hint="eastAsia"/>
                 <w:lang w:val="en-US" w:eastAsia="fr-FR"/>
               </w:rPr>
             </w:pPr>
             <w:r>
               <w:rPr>
                 <w:noProof/>
-                <w:lang w:val="en-US" w:eastAsia="fr-FR"/>
+                <w:lang w:val="en-US"/>
               </w:rPr>
               <w:drawing>
                 <wp:inline distT="0" distB="0" distL="0" distR="0" wp14:anchorId="0394D85A" wp14:editId="003C9D89">
@@ -1125,14 +1224,13 @@
           <w:p>
             <w:pPr>
               <w:rPr>
-                <w:rFonts w:hint="eastAsia"/>
                 <w:lang w:val="en-US" w:eastAsia="fr-FR"/>
               </w:rPr>
             </w:pPr>
             <w:r>
               <w:rPr>
                 <w:noProof/>
-                <w:lang w:val="en-US" w:eastAsia="fr-FR"/>
+                <w:lang w:val="en-US"/>
               </w:rPr>
               <w:drawing>
                 <wp:inline distT="0" distB="0" distL="0" distR="0" wp14:anchorId="30744406" wp14:editId="776256F2">
@@ -1185,14 +1283,13 @@
           <w:p>
             <w:pPr>
               <w:rPr>
-                <w:rFonts w:hint="eastAsia"/>
                 <w:lang w:val="en-US" w:eastAsia="fr-FR"/>
               </w:rPr>
             </w:pPr>
             <w:r>
               <w:rPr>
                 <w:noProof/>
-                <w:lang w:val="en-US" w:eastAsia="fr-FR"/>
+                <w:lang w:val="en-US"/>
               </w:rPr>
               <w:drawing>
                 <wp:inline distT="0" distB="0" distL="0" distR="0" wp14:anchorId="12AE760E" wp14:editId="49F3BF8B">
@@ -1245,14 +1342,13 @@
           <w:p>
             <w:pPr>
               <w:rPr>
-                <w:rFonts w:hint="eastAsia"/>
                 <w:lang w:val="en-US" w:eastAsia="fr-FR"/>
               </w:rPr>
             </w:pPr>
             <w:r>
               <w:rPr>
                 <w:noProof/>
-                <w:lang w:val="en-US" w:eastAsia="fr-FR"/>
+                <w:lang w:val="en-US"/>
               </w:rPr>
               <w:drawing>
                 <wp:inline distT="0" distB="0" distL="0" distR="0" wp14:anchorId="270803C6" wp14:editId="79859952">
@@ -1319,7 +1415,7 @@
 </file>
 
 <file path=word/endnotes.xml><?xml version="1.0" encoding="utf-8"?>
-<w:endnotes xmlns:wpc="http://schemas.microsoft.com/office/word/2010/wordprocessingCanvas" xmlns:cx="http://schemas.microsoft.com/office/drawing/2014/chartex" xmlns:cx1="http://schemas.microsoft.com/office/drawing/2015/9/8/chartex" xmlns:cx2="http://schemas.microsoft.com/office/drawing/2015/10/21/chartex" xmlns:cx3="http://schemas.microsoft.com/office/drawing/2016/5/9/chartex" xmlns:cx4="http://schemas.microsoft.com/office/drawing/2016/5/10/chartex" xmlns:cx5="http://schemas.microsoft.com/office/drawing/2016/5/11/chartex" xmlns:cx6="http://schemas.microsoft.com/office/drawing/2016/5/12/chartex" xmlns:cx7="http://schemas.microsoft.com/office/drawing/2016/5/13/chartex" xmlns:cx8="http://schemas.microsoft.com/office/drawing/2016/5/14/chartex" xmlns:mc="http://schemas.openxmlformats.org/markup-compatibility/2006" xmlns:aink="http://schemas.microsoft.com/office/drawing/2016/ink" xmlns:am3d="http://schemas.microsoft.com/office/drawing/2017/model3d" xmlns:o="urn:schemas-microsoft-com:office:office" xmlns:oel="http://schemas.microsoft.com/office/2019/extlst" xmlns:r="http://schemas.openxmlformats.org/officeDocument/2006/relationships" xmlns:m="http://schemas.openxmlformats.org/officeDocument/2006/math" xmlns:v="urn:schemas-microsoft-com:vml" xmlns:wp14="http://schemas.microsoft.com/office/word/2010/wordprocessingDrawing" xmlns:wp="http://schemas.openxmlformats.org/drawingml/2006/wordprocessingDrawing" xmlns:w10="urn:schemas-microsoft-com:office:word" xmlns:w="http://schemas.openxmlformats.org/wordprocessingml/2006/main" xmlns:w14="http://schemas.microsoft.com/office/word/2010/wordml" xmlns:w15="http://schemas.microsoft.com/office/word/2012/wordml" xmlns:w16cex="http://schemas.microsoft.com/office/word/2018/wordml/cex" xmlns:w16cid="http://schemas.microsoft.com/office/word/2016/wordml/cid" xmlns:w16="http://schemas.microsoft.com/office/word/2018/wordml" xmlns:w16du="http://schemas.microsoft.com/office/word/2023/wordml/word16du" xmlns:w16sdtdh="http://schemas.microsoft.com/office/word/2020/wordml/sdtdatahash" xmlns:w16se="http://schemas.microsoft.com/office/word/2015/wordml/symex" xmlns:wpg="http://schemas.microsoft.com/office/word/2010/wordprocessingGroup" xmlns:wpi="http://schemas.microsoft.com/office/word/2010/wordprocessingInk" xmlns:wne="http://schemas.microsoft.com/office/word/2006/wordml" xmlns:wps="http://schemas.microsoft.com/office/word/2010/wordprocessingShape" mc:Ignorable="w14 w15 w16se w16cid w16 w16cex w16sdtdh w16du wp14">
+<w:endnotes xmlns:wpc="http://schemas.microsoft.com/office/word/2010/wordprocessingCanvas" xmlns:cx="http://schemas.microsoft.com/office/drawing/2014/chartex" xmlns:cx1="http://schemas.microsoft.com/office/drawing/2015/9/8/chartex" xmlns:cx2="http://schemas.microsoft.com/office/drawing/2015/10/21/chartex" xmlns:cx3="http://schemas.microsoft.com/office/drawing/2016/5/9/chartex" xmlns:cx4="http://schemas.microsoft.com/office/drawing/2016/5/10/chartex" xmlns:cx5="http://schemas.microsoft.com/office/drawing/2016/5/11/chartex" xmlns:cx6="http://schemas.microsoft.com/office/drawing/2016/5/12/chartex" xmlns:cx7="http://schemas.microsoft.com/office/drawing/2016/5/13/chartex" xmlns:cx8="http://schemas.microsoft.com/office/drawing/2016/5/14/chartex" xmlns:mc="http://schemas.openxmlformats.org/markup-compatibility/2006" xmlns:aink="http://schemas.microsoft.com/office/drawing/2016/ink" xmlns:am3d="http://schemas.microsoft.com/office/drawing/2017/model3d" xmlns:o="urn:schemas-microsoft-com:office:office" xmlns:oel="http://schemas.microsoft.com/office/2019/extlst" xmlns:r="http://schemas.openxmlformats.org/officeDocument/2006/relationships" xmlns:m="http://schemas.openxmlformats.org/officeDocument/2006/math" xmlns:v="urn:schemas-microsoft-com:vml" xmlns:wp14="http://schemas.microsoft.com/office/word/2010/wordprocessingDrawing" xmlns:wp="http://schemas.openxmlformats.org/drawingml/2006/wordprocessingDrawing" xmlns:w10="urn:schemas-microsoft-com:office:word" xmlns:w="http://schemas.openxmlformats.org/wordprocessingml/2006/main" xmlns:w14="http://schemas.microsoft.com/office/word/2010/wordml" xmlns:w15="http://schemas.microsoft.com/office/word/2012/wordml" xmlns:w16cex="http://schemas.microsoft.com/office/word/2018/wordml/cex" xmlns:w16cid="http://schemas.microsoft.com/office/word/2016/wordml/cid" xmlns:w16="http://schemas.microsoft.com/office/word/2018/wordml" xmlns:w16du="http://schemas.microsoft.com/office/word/2023/wordml/word16du" xmlns:w16sdtdh="http://schemas.microsoft.com/office/word/2020/wordml/sdtdatahash" xmlns:w16sdtfl="http://schemas.microsoft.com/office/word/2024/wordml/sdtformatlock" xmlns:w16se="http://schemas.microsoft.com/office/word/2015/wordml/symex" xmlns:wpg="http://schemas.microsoft.com/office/word/2010/wordprocessingGroup" xmlns:wpi="http://schemas.microsoft.com/office/word/2010/wordprocessingInk" xmlns:wne="http://schemas.microsoft.com/office/word/2006/wordml" xmlns:wps="http://schemas.microsoft.com/office/word/2010/wordprocessingShape" mc:Ignorable="w14 w15 w16se w16cid w16 w16cex w16sdtdh w16sdtfl w16du wp14">
   <w:endnote w:type="separator" w:id="-1">
     <w:p>
       <w:pPr>
@@ -1344,7 +1440,7 @@
 </file>
 
 <file path=word/footnotes.xml><?xml version="1.0" encoding="utf-8"?>
-<w:footnotes xmlns:wpc="http://schemas.microsoft.com/office/word/2010/wordprocessingCanvas" xmlns:cx="http://schemas.microsoft.com/office/drawing/2014/chartex" xmlns:cx1="http://schemas.microsoft.com/office/drawing/2015/9/8/chartex" xmlns:cx2="http://schemas.microsoft.com/office/drawing/2015/10/21/chartex" xmlns:cx3="http://schemas.microsoft.com/office/drawing/2016/5/9/chartex" xmlns:cx4="http://schemas.microsoft.com/office/drawing/2016/5/10/chartex" xmlns:cx5="http://schemas.microsoft.com/office/drawing/2016/5/11/chartex" xmlns:cx6="http://schemas.microsoft.com/office/drawing/2016/5/12/chartex" xmlns:cx7="http://schemas.microsoft.com/office/drawing/2016/5/13/chartex" xmlns:cx8="http://schemas.microsoft.com/office/drawing/2016/5/14/chartex" xmlns:mc="http://schemas.openxmlformats.org/markup-compatibility/2006" xmlns:aink="http://schemas.microsoft.com/office/drawing/2016/ink" xmlns:am3d="http://schemas.microsoft.com/office/drawing/2017/model3d" xmlns:o="urn:schemas-microsoft-com:office:office" xmlns:oel="http://schemas.microsoft.com/office/2019/extlst" xmlns:r="http://schemas.openxmlformats.org/officeDocument/2006/relationships" xmlns:m="http://schemas.openxmlformats.org/officeDocument/2006/math" xmlns:v="urn:schemas-microsoft-com:vml" xmlns:wp14="http://schemas.microsoft.com/office/word/2010/wordprocessingDrawing" xmlns:wp="http://schemas.openxmlformats.org/drawingml/2006/wordprocessingDrawing" xmlns:w10="urn:schemas-microsoft-com:office:word" xmlns:w="http://schemas.openxmlformats.org/wordprocessingml/2006/main" xmlns:w14="http://schemas.microsoft.com/office/word/2010/wordml" xmlns:w15="http://schemas.microsoft.com/office/word/2012/wordml" xmlns:w16cex="http://schemas.microsoft.com/office/word/2018/wordml/cex" xmlns:w16cid="http://schemas.microsoft.com/office/word/2016/wordml/cid" xmlns:w16="http://schemas.microsoft.com/office/word/2018/wordml" xmlns:w16du="http://schemas.microsoft.com/office/word/2023/wordml/word16du" xmlns:w16sdtdh="http://schemas.microsoft.com/office/word/2020/wordml/sdtdatahash" xmlns:w16se="http://schemas.microsoft.com/office/word/2015/wordml/symex" xmlns:wpg="http://schemas.microsoft.com/office/word/2010/wordprocessingGroup" xmlns:wpi="http://schemas.microsoft.com/office/word/2010/wordprocessingInk" xmlns:wne="http://schemas.microsoft.com/office/word/2006/wordml" xmlns:wps="http://schemas.microsoft.com/office/word/2010/wordprocessingShape" mc:Ignorable="w14 w15 w16se w16cid w16 w16cex w16sdtdh w16du wp14">
+<w:footnotes xmlns:wpc="http://schemas.microsoft.com/office/word/2010/wordprocessingCanvas" xmlns:cx="http://schemas.microsoft.com/office/drawing/2014/chartex" xmlns:cx1="http://schemas.microsoft.com/office/drawing/2015/9/8/chartex" xmlns:cx2="http://schemas.microsoft.com/office/drawing/2015/10/21/chartex" xmlns:cx3="http://schemas.microsoft.com/office/drawing/2016/5/9/chartex" xmlns:cx4="http://schemas.microsoft.com/office/drawing/2016/5/10/chartex" xmlns:cx5="http://schemas.microsoft.com/office/drawing/2016/5/11/chartex" xmlns:cx6="http://schemas.microsoft.com/office/drawing/2016/5/12/chartex" xmlns:cx7="http://schemas.microsoft.com/office/drawing/2016/5/13/chartex" xmlns:cx8="http://schemas.microsoft.com/office/drawing/2016/5/14/chartex" xmlns:mc="http://schemas.openxmlformats.org/markup-compatibility/2006" xmlns:aink="http://schemas.microsoft.com/office/drawing/2016/ink" xmlns:am3d="http://schemas.microsoft.com/office/drawing/2017/model3d" xmlns:o="urn:schemas-microsoft-com:office:office" xmlns:oel="http://schemas.microsoft.com/office/2019/extlst" xmlns:r="http://schemas.openxmlformats.org/officeDocument/2006/relationships" xmlns:m="http://schemas.openxmlformats.org/officeDocument/2006/math" xmlns:v="urn:schemas-microsoft-com:vml" xmlns:wp14="http://schemas.microsoft.com/office/word/2010/wordprocessingDrawing" xmlns:wp="http://schemas.openxmlformats.org/drawingml/2006/wordprocessingDrawing" xmlns:w10="urn:schemas-microsoft-com:office:word" xmlns:w="http://schemas.openxmlformats.org/wordprocessingml/2006/main" xmlns:w14="http://schemas.microsoft.com/office/word/2010/wordml" xmlns:w15="http://schemas.microsoft.com/office/word/2012/wordml" xmlns:w16cex="http://schemas.microsoft.com/office/word/2018/wordml/cex" xmlns:w16cid="http://schemas.microsoft.com/office/word/2016/wordml/cid" xmlns:w16="http://schemas.microsoft.com/office/word/2018/wordml" xmlns:w16du="http://schemas.microsoft.com/office/word/2023/wordml/word16du" xmlns:w16sdtdh="http://schemas.microsoft.com/office/word/2020/wordml/sdtdatahash" xmlns:w16sdtfl="http://schemas.microsoft.com/office/word/2024/wordml/sdtformatlock" xmlns:w16se="http://schemas.microsoft.com/office/word/2015/wordml/symex" xmlns:wpg="http://schemas.microsoft.com/office/word/2010/wordprocessingGroup" xmlns:wpi="http://schemas.microsoft.com/office/word/2010/wordprocessingInk" xmlns:wne="http://schemas.microsoft.com/office/word/2006/wordml" xmlns:wps="http://schemas.microsoft.com/office/word/2010/wordprocessingShape" mc:Ignorable="w14 w15 w16se w16cid w16 w16cex w16sdtdh w16sdtfl w16du wp14">
   <w:footnote w:type="separator" w:id="-1">
     <w:p>
       <w:pPr>
@@ -1369,13 +1465,13 @@
 </file>
 
 <file path=word/header1.xml><?xml version="1.0" encoding="utf-8"?>
-<w:hdr xmlns:wpc="http://schemas.microsoft.com/office/word/2010/wordprocessingCanvas" xmlns:cx="http://schemas.microsoft.com/office/drawing/2014/chartex" xmlns:cx1="http://schemas.microsoft.com/office/drawing/2015/9/8/chartex" xmlns:cx2="http://schemas.microsoft.com/office/drawing/2015/10/21/chartex" xmlns:cx3="http://schemas.microsoft.com/office/drawing/2016/5/9/chartex" xmlns:cx4="http://schemas.microsoft.com/office/drawing/2016/5/10/chartex" xmlns:cx5="http://schemas.microsoft.com/office/drawing/2016/5/11/chartex" xmlns:cx6="http://schemas.microsoft.com/office/drawing/2016/5/12/chartex" xmlns:cx7="http://schemas.microsoft.com/office/drawing/2016/5/13/chartex" xmlns:cx8="http://schemas.microsoft.com/office/drawing/2016/5/14/chartex" xmlns:mc="http://schemas.openxmlformats.org/markup-compatibility/2006" xmlns:aink="http://schemas.microsoft.com/office/drawing/2016/ink" xmlns:am3d="http://schemas.microsoft.com/office/drawing/2017/model3d" xmlns:o="urn:schemas-microsoft-com:office:office" xmlns:oel="http://schemas.microsoft.com/office/2019/extlst" xmlns:r="http://schemas.openxmlformats.org/officeDocument/2006/relationships" xmlns:m="http://schemas.openxmlformats.org/officeDocument/2006/math" xmlns:v="urn:schemas-microsoft-com:vml" xmlns:wp14="http://schemas.microsoft.com/office/word/2010/wordprocessingDrawing" xmlns:wp="http://schemas.openxmlformats.org/drawingml/2006/wordprocessingDrawing" xmlns:w10="urn:schemas-microsoft-com:office:word" xmlns:w="http://schemas.openxmlformats.org/wordprocessingml/2006/main" xmlns:w14="http://schemas.microsoft.com/office/word/2010/wordml" xmlns:w15="http://schemas.microsoft.com/office/word/2012/wordml" xmlns:w16cex="http://schemas.microsoft.com/office/word/2018/wordml/cex" xmlns:w16cid="http://schemas.microsoft.com/office/word/2016/wordml/cid" xmlns:w16="http://schemas.microsoft.com/office/word/2018/wordml" xmlns:w16du="http://schemas.microsoft.com/office/word/2023/wordml/word16du" xmlns:w16sdtdh="http://schemas.microsoft.com/office/word/2020/wordml/sdtdatahash" xmlns:w16se="http://schemas.microsoft.com/office/word/2015/wordml/symex" xmlns:wpg="http://schemas.microsoft.com/office/word/2010/wordprocessingGroup" xmlns:wpi="http://schemas.microsoft.com/office/word/2010/wordprocessingInk" xmlns:wne="http://schemas.microsoft.com/office/word/2006/wordml" xmlns:wps="http://schemas.microsoft.com/office/word/2010/wordprocessingShape" mc:Ignorable="w14 w15 w16se w16cid w16 w16cex w16sdtdh w16du wp14">
+<w:hdr xmlns:wpc="http://schemas.microsoft.com/office/word/2010/wordprocessingCanvas" xmlns:cx="http://schemas.microsoft.com/office/drawing/2014/chartex" xmlns:cx1="http://schemas.microsoft.com/office/drawing/2015/9/8/chartex" xmlns:cx2="http://schemas.microsoft.com/office/drawing/2015/10/21/chartex" xmlns:cx3="http://schemas.microsoft.com/office/drawing/2016/5/9/chartex" xmlns:cx4="http://schemas.microsoft.com/office/drawing/2016/5/10/chartex" xmlns:cx5="http://schemas.microsoft.com/office/drawing/2016/5/11/chartex" xmlns:cx6="http://schemas.microsoft.com/office/drawing/2016/5/12/chartex" xmlns:cx7="http://schemas.microsoft.com/office/drawing/2016/5/13/chartex" xmlns:cx8="http://schemas.microsoft.com/office/drawing/2016/5/14/chartex" xmlns:mc="http://schemas.openxmlformats.org/markup-compatibility/2006" xmlns:aink="http://schemas.microsoft.com/office/drawing/2016/ink" xmlns:am3d="http://schemas.microsoft.com/office/drawing/2017/model3d" xmlns:o="urn:schemas-microsoft-com:office:office" xmlns:oel="http://schemas.microsoft.com/office/2019/extlst" xmlns:r="http://schemas.openxmlformats.org/officeDocument/2006/relationships" xmlns:m="http://schemas.openxmlformats.org/officeDocument/2006/math" xmlns:v="urn:schemas-microsoft-com:vml" xmlns:wp14="http://schemas.microsoft.com/office/word/2010/wordprocessingDrawing" xmlns:wp="http://schemas.openxmlformats.org/drawingml/2006/wordprocessingDrawing" xmlns:w10="urn:schemas-microsoft-com:office:word" xmlns:w="http://schemas.openxmlformats.org/wordprocessingml/2006/main" xmlns:w14="http://schemas.microsoft.com/office/word/2010/wordml" xmlns:w15="http://schemas.microsoft.com/office/word/2012/wordml" xmlns:w16cex="http://schemas.microsoft.com/office/word/2018/wordml/cex" xmlns:w16cid="http://schemas.microsoft.com/office/word/2016/wordml/cid" xmlns:w16="http://schemas.microsoft.com/office/word/2018/wordml" xmlns:w16du="http://schemas.microsoft.com/office/word/2023/wordml/word16du" xmlns:w16sdtdh="http://schemas.microsoft.com/office/word/2020/wordml/sdtdatahash" xmlns:w16sdtfl="http://schemas.microsoft.com/office/word/2024/wordml/sdtformatlock" xmlns:w16se="http://schemas.microsoft.com/office/word/2015/wordml/symex" xmlns:wpg="http://schemas.microsoft.com/office/word/2010/wordprocessingGroup" xmlns:wpi="http://schemas.microsoft.com/office/word/2010/wordprocessingInk" xmlns:wne="http://schemas.microsoft.com/office/word/2006/wordml" xmlns:wps="http://schemas.microsoft.com/office/word/2010/wordprocessingShape" mc:Ignorable="w14 w15 w16se w16cid w16 w16cex w16sdtdh w16sdtfl w16du wp14">
   <w:p/>
 </w:hdr>
 </file>
 
 <file path=word/numbering.xml><?xml version="1.0" encoding="utf-8"?>
-<w:numbering xmlns:wpc="http://schemas.microsoft.com/office/word/2010/wordprocessingCanvas" xmlns:cx="http://schemas.microsoft.com/office/drawing/2014/chartex" xmlns:cx1="http://schemas.microsoft.com/office/drawing/2015/9/8/chartex" xmlns:cx2="http://schemas.microsoft.com/office/drawing/2015/10/21/chartex" xmlns:cx3="http://schemas.microsoft.com/office/drawing/2016/5/9/chartex" xmlns:cx4="http://schemas.microsoft.com/office/drawing/2016/5/10/chartex" xmlns:cx5="http://schemas.microsoft.com/office/drawing/2016/5/11/chartex" xmlns:cx6="http://schemas.microsoft.com/office/drawing/2016/5/12/chartex" xmlns:cx7="http://schemas.microsoft.com/office/drawing/2016/5/13/chartex" xmlns:cx8="http://schemas.microsoft.com/office/drawing/2016/5/14/chartex" xmlns:mc="http://schemas.openxmlformats.org/markup-compatibility/2006" xmlns:aink="http://schemas.microsoft.com/office/drawing/2016/ink" xmlns:am3d="http://schemas.microsoft.com/office/drawing/2017/model3d" xmlns:o="urn:schemas-microsoft-com:office:office" xmlns:oel="http://schemas.microsoft.com/office/2019/extlst" xmlns:r="http://schemas.openxmlformats.org/officeDocument/2006/relationships" xmlns:m="http://schemas.openxmlformats.org/officeDocument/2006/math" xmlns:v="urn:schemas-microsoft-com:vml" xmlns:wp14="http://schemas.microsoft.com/office/word/2010/wordprocessingDrawing" xmlns:wp="http://schemas.openxmlformats.org/drawingml/2006/wordprocessingDrawing" xmlns:w10="urn:schemas-microsoft-com:office:word" xmlns:w="http://schemas.openxmlformats.org/wordprocessingml/2006/main" xmlns:w14="http://schemas.microsoft.com/office/word/2010/wordml" xmlns:w15="http://schemas.microsoft.com/office/word/2012/wordml" xmlns:w16cex="http://schemas.microsoft.com/office/word/2018/wordml/cex" xmlns:w16cid="http://schemas.microsoft.com/office/word/2016/wordml/cid" xmlns:w16="http://schemas.microsoft.com/office/word/2018/wordml" xmlns:w16du="http://schemas.microsoft.com/office/word/2023/wordml/word16du" xmlns:w16sdtdh="http://schemas.microsoft.com/office/word/2020/wordml/sdtdatahash" xmlns:w16se="http://schemas.microsoft.com/office/word/2015/wordml/symex" xmlns:wpg="http://schemas.microsoft.com/office/word/2010/wordprocessingGroup" xmlns:wpi="http://schemas.microsoft.com/office/word/2010/wordprocessingInk" xmlns:wne="http://schemas.microsoft.com/office/word/2006/wordml" xmlns:wps="http://schemas.microsoft.com/office/word/2010/wordprocessingShape" mc:Ignorable="w14 w15 w16se w16cid w16 w16cex w16sdtdh w16du wp14">
+<w:numbering xmlns:wpc="http://schemas.microsoft.com/office/word/2010/wordprocessingCanvas" xmlns:cx="http://schemas.microsoft.com/office/drawing/2014/chartex" xmlns:cx1="http://schemas.microsoft.com/office/drawing/2015/9/8/chartex" xmlns:cx2="http://schemas.microsoft.com/office/drawing/2015/10/21/chartex" xmlns:cx3="http://schemas.microsoft.com/office/drawing/2016/5/9/chartex" xmlns:cx4="http://schemas.microsoft.com/office/drawing/2016/5/10/chartex" xmlns:cx5="http://schemas.microsoft.com/office/drawing/2016/5/11/chartex" xmlns:cx6="http://schemas.microsoft.com/office/drawing/2016/5/12/chartex" xmlns:cx7="http://schemas.microsoft.com/office/drawing/2016/5/13/chartex" xmlns:cx8="http://schemas.microsoft.com/office/drawing/2016/5/14/chartex" xmlns:mc="http://schemas.openxmlformats.org/markup-compatibility/2006" xmlns:aink="http://schemas.microsoft.com/office/drawing/2016/ink" xmlns:am3d="http://schemas.microsoft.com/office/drawing/2017/model3d" xmlns:o="urn:schemas-microsoft-com:office:office" xmlns:oel="http://schemas.microsoft.com/office/2019/extlst" xmlns:r="http://schemas.openxmlformats.org/officeDocument/2006/relationships" xmlns:m="http://schemas.openxmlformats.org/officeDocument/2006/math" xmlns:v="urn:schemas-microsoft-com:vml" xmlns:wp14="http://schemas.microsoft.com/office/word/2010/wordprocessingDrawing" xmlns:wp="http://schemas.openxmlformats.org/drawingml/2006/wordprocessingDrawing" xmlns:w10="urn:schemas-microsoft-com:office:word" xmlns:w="http://schemas.openxmlformats.org/wordprocessingml/2006/main" xmlns:w14="http://schemas.microsoft.com/office/word/2010/wordml" xmlns:w15="http://schemas.microsoft.com/office/word/2012/wordml" xmlns:w16cex="http://schemas.microsoft.com/office/word/2018/wordml/cex" xmlns:w16cid="http://schemas.microsoft.com/office/word/2016/wordml/cid" xmlns:w16="http://schemas.microsoft.com/office/word/2018/wordml" xmlns:w16du="http://schemas.microsoft.com/office/word/2023/wordml/word16du" xmlns:w16sdtdh="http://schemas.microsoft.com/office/word/2020/wordml/sdtdatahash" xmlns:w16sdtfl="http://schemas.microsoft.com/office/word/2024/wordml/sdtformatlock" xmlns:w16se="http://schemas.microsoft.com/office/word/2015/wordml/symex" xmlns:wpg="http://schemas.microsoft.com/office/word/2010/wordprocessingGroup" xmlns:wpi="http://schemas.microsoft.com/office/word/2010/wordprocessingInk" xmlns:wne="http://schemas.microsoft.com/office/word/2006/wordml" xmlns:wps="http://schemas.microsoft.com/office/word/2010/wordprocessingShape" mc:Ignorable="w14 w15 w16se w16cid w16 w16cex w16sdtdh w16sdtfl w16du wp14">
   <w:abstractNum w:abstractNumId="0" w15:restartNumberingAfterBreak="0">
     <w:nsid w:val="076E33EC"/>
     <w:multiLevelType w:val="multilevel"/>
@@ -1612,7 +1708,7 @@
 </file>
 
 <file path=word/styles.xml><?xml version="1.0" encoding="utf-8"?>
-<w:styles xmlns:mc="http://schemas.openxmlformats.org/markup-compatibility/2006" xmlns:r="http://schemas.openxmlformats.org/officeDocument/2006/relationships" xmlns:w="http://schemas.openxmlformats.org/wordprocessingml/2006/main" xmlns:w14="http://schemas.microsoft.com/office/word/2010/wordml" xmlns:w15="http://schemas.microsoft.com/office/word/2012/wordml" xmlns:w16cex="http://schemas.microsoft.com/office/word/2018/wordml/cex" xmlns:w16cid="http://schemas.microsoft.com/office/word/2016/wordml/cid" xmlns:w16="http://schemas.microsoft.com/office/word/2018/wordml" xmlns:w16du="http://schemas.microsoft.com/office/word/2023/wordml/word16du" xmlns:w16sdtdh="http://schemas.microsoft.com/office/word/2020/wordml/sdtdatahash" xmlns:w16se="http://schemas.microsoft.com/office/word/2015/wordml/symex" mc:Ignorable="w14 w15 w16se w16cid w16 w16cex w16sdtdh w16du">
+<w:styles xmlns:mc="http://schemas.openxmlformats.org/markup-compatibility/2006" xmlns:r="http://schemas.openxmlformats.org/officeDocument/2006/relationships" xmlns:w="http://schemas.openxmlformats.org/wordprocessingml/2006/main" xmlns:w14="http://schemas.microsoft.com/office/word/2010/wordml" xmlns:w15="http://schemas.microsoft.com/office/word/2012/wordml" xmlns:w16cex="http://schemas.microsoft.com/office/word/2018/wordml/cex" xmlns:w16cid="http://schemas.microsoft.com/office/word/2016/wordml/cid" xmlns:w16="http://schemas.microsoft.com/office/word/2018/wordml" xmlns:w16du="http://schemas.microsoft.com/office/word/2023/wordml/word16du" xmlns:w16sdtdh="http://schemas.microsoft.com/office/word/2020/wordml/sdtdatahash" xmlns:w16sdtfl="http://schemas.microsoft.com/office/word/2024/wordml/sdtformatlock" xmlns:w16se="http://schemas.microsoft.com/office/word/2015/wordml/symex" mc:Ignorable="w14 w15 w16se w16cid w16 w16cex w16sdtdh w16sdtfl w16du">
   <w:docDefaults>
     <w:rPrDefault>
       <w:rPr>

</xml_diff>